<commit_message>
feat: add new document SKBPM
</commit_message>
<xml_diff>
--- a/public/template/SKU.docx
+++ b/public/template/SKU.docx
@@ -127,15 +127,7 @@
       </w:r>
       <w:proofErr w:type="spellEnd"/>
       <w:r>
-        <w:t xml:space="preserve"> </w:t>
-      </w:r>
-      <w:proofErr w:type="spellStart"/>
-      <w:r>
-        <w:t>ini</w:t>
-      </w:r>
-      <w:proofErr w:type="spellEnd"/>
-      <w:r>
-        <w:t xml:space="preserve"> </w:t>
+        <w:t xml:space="preserve"> ini </w:t>
       </w:r>
       <w:proofErr w:type="spellStart"/>
       <w:proofErr w:type="gramStart"/>
@@ -481,7 +473,27 @@
       </w:r>
       <w:proofErr w:type="spellEnd"/>
       <w:r>
-        <w:t xml:space="preserve"> RT. RW. </w:t>
+        <w:t xml:space="preserve"> RT.</w:t>
+      </w:r>
+      <w:r>
+        <w:t xml:space="preserve"> {rt}</w:t>
+      </w:r>
+      <w:r>
+        <w:t xml:space="preserve"> RW.</w:t>
+      </w:r>
+      <w:r>
+        <w:t xml:space="preserve"> {</w:t>
+      </w:r>
+      <w:proofErr w:type="spellStart"/>
+      <w:r>
+        <w:t>rw</w:t>
+      </w:r>
+      <w:proofErr w:type="spellEnd"/>
+      <w:r>
+        <w:t>}</w:t>
+      </w:r>
+      <w:r>
+        <w:t xml:space="preserve"> </w:t>
       </w:r>
       <w:proofErr w:type="spellStart"/>
       <w:proofErr w:type="gramStart"/>
@@ -638,7 +650,15 @@
       </w:r>
       <w:proofErr w:type="spellStart"/>
       <w:r>
-        <w:t>Margahayu dan mempunyai</w:t>
+        <w:t>Margahayu</w:t>
+      </w:r>
+      <w:proofErr w:type="spellEnd"/>
+      <w:r>
+        <w:t xml:space="preserve"> dan </w:t>
+      </w:r>
+      <w:proofErr w:type="spellStart"/>
+      <w:r>
+        <w:t>mempunyai</w:t>
       </w:r>
       <w:proofErr w:type="spellEnd"/>
       <w:r>
@@ -1854,7 +1874,7 @@
             </wp:anchor>
           </w:drawing>
         </mc:Choice>
-        <mc:Fallback xmlns:sl="http://schemas.openxmlformats.org/schemaLibrary/2006/main" xmlns:a="http://schemas.openxmlformats.org/drawingml/2006/main" xmlns:pic="http://schemas.openxmlformats.org/drawingml/2006/picture" xmlns:c="http://schemas.openxmlformats.org/drawingml/2006/chart" xmlns:lc="http://schemas.openxmlformats.org/drawingml/2006/lockedCanvas" xmlns:dgm="http://schemas.openxmlformats.org/drawingml/2006/diagram" xmlns:cr="http://schemas.microsoft.com/office/comments/2020/reactions" xmlns:wp14="http://schemas.microsoft.com/office/word/2010/wordml">
+        <mc:Fallback xmlns:wp14="http://schemas.microsoft.com/office/word/2010/wordml" xmlns:cr="http://schemas.microsoft.com/office/comments/2020/reactions" xmlns:dgm="http://schemas.openxmlformats.org/drawingml/2006/diagram" xmlns:lc="http://schemas.openxmlformats.org/drawingml/2006/lockedCanvas" xmlns:c="http://schemas.openxmlformats.org/drawingml/2006/chart" xmlns:pic="http://schemas.openxmlformats.org/drawingml/2006/picture" xmlns:a="http://schemas.openxmlformats.org/drawingml/2006/main" xmlns:sl="http://schemas.openxmlformats.org/schemaLibrary/2006/main">
           <w:drawing>
             <wp:anchor xmlns:wp14="http://schemas.microsoft.com/office/word/2010/wordprocessingDrawing" distT="4294967295" distB="4294967295" distL="114300" distR="114300" simplePos="0" relativeHeight="0" behindDoc="0" locked="0" layoutInCell="1" hidden="0" allowOverlap="1" wp14:anchorId="698936A5" wp14:editId="7777777">
               <wp:simplePos x="0" y="0"/>
@@ -1955,7 +1975,7 @@
             </wp:anchor>
           </w:drawing>
         </mc:Choice>
-        <mc:Fallback xmlns:sl="http://schemas.openxmlformats.org/schemaLibrary/2006/main" xmlns:a="http://schemas.openxmlformats.org/drawingml/2006/main" xmlns:pic="http://schemas.openxmlformats.org/drawingml/2006/picture" xmlns:c="http://schemas.openxmlformats.org/drawingml/2006/chart" xmlns:lc="http://schemas.openxmlformats.org/drawingml/2006/lockedCanvas" xmlns:dgm="http://schemas.openxmlformats.org/drawingml/2006/diagram" xmlns:cr="http://schemas.microsoft.com/office/comments/2020/reactions" xmlns:wp14="http://schemas.microsoft.com/office/word/2010/wordml">
+        <mc:Fallback xmlns:wp14="http://schemas.microsoft.com/office/word/2010/wordml" xmlns:cr="http://schemas.microsoft.com/office/comments/2020/reactions" xmlns:dgm="http://schemas.openxmlformats.org/drawingml/2006/diagram" xmlns:lc="http://schemas.openxmlformats.org/drawingml/2006/lockedCanvas" xmlns:c="http://schemas.openxmlformats.org/drawingml/2006/chart" xmlns:pic="http://schemas.openxmlformats.org/drawingml/2006/picture" xmlns:a="http://schemas.openxmlformats.org/drawingml/2006/main" xmlns:sl="http://schemas.openxmlformats.org/schemaLibrary/2006/main">
           <w:drawing>
             <wp:anchor xmlns:wp14="http://schemas.microsoft.com/office/word/2010/wordprocessingDrawing" distT="4294967295" distB="4294967295" distL="114300" distR="114300" simplePos="0" relativeHeight="0" behindDoc="0" locked="0" layoutInCell="1" hidden="0" allowOverlap="1" wp14:anchorId="49050D00" wp14:editId="7777777">
               <wp:simplePos x="0" y="0"/>

</xml_diff>